<commit_message>
haciendo que la persona al equivocarse, vuelva al menu principal
</commit_message>
<xml_diff>
--- a/Julian_Godoy_tp1_backendd.docx
+++ b/Julian_Godoy_tp1_backendd.docx
@@ -158,7 +158,12 @@
         <w:bidi w:val="0"/>
         <w:spacing w:lineRule="auto" w:line="276" w:before="0" w:after="200"/>
         <w:jc w:val="left"/>
-        <w:rPr/>
+        <w:rPr>
+          <w:rFonts w:ascii="Calibri" w:hAnsi="Calibri"/>
+          <w:sz w:val="22"/>
+          <w:u w:val="single"/>
+          <w:lang w:val="es-AR"/>
+        </w:rPr>
       </w:pPr>
       <w:r>
         <w:rPr>

</xml_diff>